<commit_message>
update after long time
</commit_message>
<xml_diff>
--- a/Angular.docx
+++ b/Angular.docx
@@ -526,7 +526,21 @@
           <w:sz w:val="24"/>
           <w:szCs w:val="24"/>
         </w:rPr>
-        <w:t xml:space="preserve">will compile our code in the server. It will </w:t>
+        <w:t xml:space="preserve">will compile our code </w:t>
+      </w:r>
+      <w:r>
+        <w:rPr>
+          <w:sz w:val="24"/>
+          <w:szCs w:val="24"/>
+        </w:rPr>
+        <w:t>on</w:t>
+      </w:r>
+      <w:r>
+        <w:rPr>
+          <w:sz w:val="24"/>
+          <w:szCs w:val="24"/>
+        </w:rPr>
+        <w:t xml:space="preserve"> the server. It will </w:t>
       </w:r>
       <w:r>
         <w:rPr>
@@ -582,6 +596,7 @@
       </w:pPr>
       <w:r>
         <w:rPr>
+          <w:noProof/>
           <w:sz w:val="24"/>
           <w:szCs w:val="24"/>
         </w:rPr>

</xml_diff>